<commit_message>
Agregados los documentos CF09_DU
</commit_message>
<xml_diff>
--- a/fuentes/722103_CF09_DU.docx
+++ b/fuentes/722103_CF09_DU.docx
@@ -199,7 +199,7 @@
               </wp:anchor>
             </w:drawing>
           </mc:Choice>
-          <mc:Fallback xmlns:w16du="http://schemas.microsoft.com/office/word/2023/wordml/word16du" xmlns:oel="http://schemas.microsoft.com/office/2019/extlst">
+          <mc:Fallback xmlns:oel="http://schemas.microsoft.com/office/2019/extlst" xmlns:w16du="http://schemas.microsoft.com/office/word/2023/wordml/word16du">
             <w:pict>
               <v:rect w14:anchorId="0B747FAB" id="Rectángulo 3" o:spid="_x0000_s1026" alt="&quot;&quot;" style="position:absolute;margin-left:-55.7pt;margin-top:26.5pt;width:613.85pt;height:204pt;z-index:-251655168;visibility:visible;mso-wrap-style:square;mso-height-percent:0;mso-wrap-distance-left:9pt;mso-wrap-distance-top:0;mso-wrap-distance-right:9pt;mso-wrap-distance-bottom:0;mso-position-horizontal:absolute;mso-position-horizontal-relative:text;mso-position-vertical:absolute;mso-position-vertical-relative:text;mso-height-percent:0;mso-height-relative:margin;v-text-anchor:middle" o:gfxdata="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" fillcolor="#00314d" stroked="f" strokeweight="1pt"/>
             </w:pict>
@@ -3545,41 +3545,41 @@
         </w:numPr>
         <w:ind w:left="426"/>
       </w:pPr>
-      <w:bookmarkStart w:id="9" w:name="_Hlk164259783"/>
-      <w:bookmarkStart w:id="10" w:name="_Toc171518748"/>
+      <w:bookmarkStart w:id="9" w:name="_Toc171518748"/>
+      <w:bookmarkStart w:id="10" w:name="_Hlk164259783"/>
       <w:r>
         <w:t>3.</w:t>
       </w:r>
       <w:r>
         <w:t>1. Clasificación</w:t>
       </w:r>
+      <w:bookmarkEnd w:id="9"/>
+    </w:p>
+    <w:p>
+      <w:pPr>
+        <w:rPr>
+          <w:lang w:val="es-419" w:eastAsia="es-CO"/>
+        </w:rPr>
+      </w:pPr>
+      <w:r>
+        <w:rPr>
+          <w:lang w:val="es-419" w:eastAsia="es-CO"/>
+        </w:rPr>
+        <w:t>En la poscosecha los agentes empleados para la desinfección se pueden clasificar en desinfectantes físicos los cuales tienen la característica de eliminación rápida de la carga microbiana, son fáciles de dosificar, normalmente no requieren enjuague y no son corrosivos</w:t>
+      </w:r>
+      <w:r>
+        <w:rPr>
+          <w:lang w:val="es-419" w:eastAsia="es-CO"/>
+        </w:rPr>
+        <w:t>,</w:t>
+      </w:r>
+      <w:r>
+        <w:rPr>
+          <w:lang w:val="es-419" w:eastAsia="es-CO"/>
+        </w:rPr>
+        <w:t xml:space="preserve"> pero el tiempo de exposición es largo y tienen costos altos. En este grupo los más conocidos son los rayos ultravioleta</w:t>
+      </w:r>
       <w:bookmarkEnd w:id="10"/>
-    </w:p>
-    <w:p>
-      <w:pPr>
-        <w:rPr>
-          <w:lang w:val="es-419" w:eastAsia="es-CO"/>
-        </w:rPr>
-      </w:pPr>
-      <w:r>
-        <w:rPr>
-          <w:lang w:val="es-419" w:eastAsia="es-CO"/>
-        </w:rPr>
-        <w:t>En la poscosecha los agentes empleados para la desinfección se pueden clasificar en desinfectantes físicos los cuales tienen la característica de eliminación rápida de la carga microbiana, son fáciles de dosificar, normalmente no requieren enjuague y no son corrosivos</w:t>
-      </w:r>
-      <w:r>
-        <w:rPr>
-          <w:lang w:val="es-419" w:eastAsia="es-CO"/>
-        </w:rPr>
-        <w:t>,</w:t>
-      </w:r>
-      <w:r>
-        <w:rPr>
-          <w:lang w:val="es-419" w:eastAsia="es-CO"/>
-        </w:rPr>
-        <w:t xml:space="preserve"> pero el tiempo de exposición es largo y tienen costos altos. En este grupo los más conocidos son los rayos ultravioleta</w:t>
-      </w:r>
-      <w:bookmarkEnd w:id="9"/>
       <w:r>
         <w:rPr>
           <w:lang w:val="es-419" w:eastAsia="es-CO"/>
@@ -3597,21 +3597,7 @@
         <w:rPr>
           <w:lang w:val="es-419" w:eastAsia="es-CO"/>
         </w:rPr>
-        <w:t>También, están los desinfectantes químicos los cuales se subdividen en halógenos, amonio cuaternario y otros como los oxidantes (permanganato de potasio y peróxido de hidrógeno) fenoles (</w:t>
-      </w:r>
-      <w:proofErr w:type="spellStart"/>
-      <w:r>
-        <w:rPr>
-          <w:lang w:val="es-419" w:eastAsia="es-CO"/>
-        </w:rPr>
-        <w:t>cresol</w:t>
-      </w:r>
-      <w:proofErr w:type="spellEnd"/>
-      <w:r>
-        <w:rPr>
-          <w:lang w:val="es-419" w:eastAsia="es-CO"/>
-        </w:rPr>
-        <w:t>) reductores (formaldehído y glutaraldehído) ozono (amplio espectro) formol (usado para destruir levaduras) agua oxigenada (usado para destruir bacterias esporuladas) caseros (vinagre y bicarbonato de sodio)</w:t>
+        <w:t>También, están los desinfectantes químicos los cuales se subdividen en halógenos, amonio cuaternario y otros como los oxidantes (permanganato de potasio y peróxido de hidrógeno) fenoles (cresol) reductores (formaldehído y glutaraldehído) ozono (amplio espectro) formol (usado para destruir levaduras) agua oxigenada (usado para destruir bacterias esporuladas) caseros (vinagre y bicarbonato de sodio)</w:t>
       </w:r>
       <w:r>
         <w:rPr>
@@ -4101,58 +4087,8 @@
         <w:rPr>
           <w:lang w:val="es-419" w:eastAsia="es-CO"/>
         </w:rPr>
-        <w:t xml:space="preserve">ompuestos yodados. Isodine, </w:t>
-      </w:r>
-      <w:proofErr w:type="spellStart"/>
-      <w:r>
-        <w:rPr>
-          <w:lang w:val="es-419" w:eastAsia="es-CO"/>
-        </w:rPr>
-        <w:t>Prepodine</w:t>
-      </w:r>
-      <w:proofErr w:type="spellEnd"/>
-      <w:r>
-        <w:rPr>
-          <w:lang w:val="es-419" w:eastAsia="es-CO"/>
-        </w:rPr>
-        <w:t xml:space="preserve">, </w:t>
-      </w:r>
-      <w:proofErr w:type="spellStart"/>
-      <w:r>
-        <w:rPr>
-          <w:lang w:val="es-419" w:eastAsia="es-CO"/>
-        </w:rPr>
-        <w:t>Rapidine</w:t>
-      </w:r>
-      <w:proofErr w:type="spellEnd"/>
-      <w:r>
-        <w:rPr>
-          <w:lang w:val="es-419" w:eastAsia="es-CO"/>
-        </w:rPr>
-        <w:t xml:space="preserve">, </w:t>
-      </w:r>
-      <w:proofErr w:type="spellStart"/>
-      <w:r>
-        <w:rPr>
-          <w:lang w:val="es-419" w:eastAsia="es-CO"/>
-        </w:rPr>
-        <w:t>Handine</w:t>
-      </w:r>
-      <w:proofErr w:type="spellEnd"/>
-      <w:r>
-        <w:rPr>
-          <w:lang w:val="es-419" w:eastAsia="es-CO"/>
-        </w:rPr>
-        <w:t xml:space="preserve">, </w:t>
-      </w:r>
-      <w:proofErr w:type="spellStart"/>
-      <w:r>
-        <w:rPr>
-          <w:lang w:val="es-419" w:eastAsia="es-CO"/>
-        </w:rPr>
-        <w:t>Yodosan</w:t>
-      </w:r>
-      <w:proofErr w:type="spellEnd"/>
+        <w:t>ompuestos yodados. Isodine, Prepodine, Rapidine, Handine, Yodosan</w:t>
+      </w:r>
       <w:r>
         <w:rPr>
           <w:lang w:val="es-419" w:eastAsia="es-CO"/>
@@ -4474,56 +4410,12 @@
         </w:rPr>
         <w:t xml:space="preserve">uaternario: </w:t>
       </w:r>
-      <w:proofErr w:type="spellStart"/>
-      <w:r>
-        <w:rPr>
-          <w:lang w:val="es-419" w:eastAsia="es-CO"/>
-        </w:rPr>
-        <w:t>Sanit</w:t>
-      </w:r>
-      <w:proofErr w:type="spellEnd"/>
-      <w:r>
-        <w:rPr>
-          <w:lang w:val="es-419" w:eastAsia="es-CO"/>
-        </w:rPr>
-        <w:t xml:space="preserve"> 10, B </w:t>
-      </w:r>
-      <w:proofErr w:type="spellStart"/>
-      <w:r>
-        <w:rPr>
-          <w:lang w:val="es-419" w:eastAsia="es-CO"/>
-        </w:rPr>
-        <w:t>Quad</w:t>
-      </w:r>
-      <w:proofErr w:type="spellEnd"/>
-      <w:r>
-        <w:rPr>
-          <w:lang w:val="es-419" w:eastAsia="es-CO"/>
-        </w:rPr>
-        <w:t xml:space="preserve">, Fórmula 55 X, </w:t>
-      </w:r>
-      <w:proofErr w:type="spellStart"/>
-      <w:r>
-        <w:rPr>
-          <w:lang w:val="es-419" w:eastAsia="es-CO"/>
-        </w:rPr>
-        <w:t>Bacterium</w:t>
-      </w:r>
-      <w:proofErr w:type="spellEnd"/>
-      <w:r>
-        <w:rPr>
-          <w:lang w:val="es-419" w:eastAsia="es-CO"/>
-        </w:rPr>
-        <w:t xml:space="preserve">, </w:t>
-      </w:r>
-      <w:proofErr w:type="spellStart"/>
-      <w:r>
-        <w:rPr>
-          <w:lang w:val="es-419" w:eastAsia="es-CO"/>
-        </w:rPr>
-        <w:t>Timsen</w:t>
-      </w:r>
-      <w:proofErr w:type="spellEnd"/>
+      <w:r>
+        <w:rPr>
+          <w:lang w:val="es-419" w:eastAsia="es-CO"/>
+        </w:rPr>
+        <w:t>Sanit 10, B Quad, Fórmula 55 X, Bacterium, Timsen</w:t>
+      </w:r>
       <w:r>
         <w:rPr>
           <w:lang w:val="es-419" w:eastAsia="es-CO"/>
@@ -4811,35 +4703,7 @@
         <w:rPr>
           <w:lang w:val="es-419" w:eastAsia="es-CO"/>
         </w:rPr>
-        <w:t xml:space="preserve">Existen diferentes procedimientos dependiendo de la forma de aplicación del desinfectante, encontrando para el caso de los agentes químicos aplicación por inmersión, pulverización, nebulización, termonebulización, ultra </w:t>
-      </w:r>
-      <w:proofErr w:type="spellStart"/>
-      <w:r>
-        <w:rPr>
-          <w:lang w:val="es-419" w:eastAsia="es-CO"/>
-        </w:rPr>
-        <w:t>low</w:t>
-      </w:r>
-      <w:proofErr w:type="spellEnd"/>
-      <w:r>
-        <w:rPr>
-          <w:lang w:val="es-419" w:eastAsia="es-CO"/>
-        </w:rPr>
-        <w:t xml:space="preserve"> </w:t>
-      </w:r>
-      <w:proofErr w:type="spellStart"/>
-      <w:r>
-        <w:rPr>
-          <w:lang w:val="es-419" w:eastAsia="es-CO"/>
-        </w:rPr>
-        <w:t>volume</w:t>
-      </w:r>
-      <w:proofErr w:type="spellEnd"/>
-      <w:r>
-        <w:rPr>
-          <w:lang w:val="es-419" w:eastAsia="es-CO"/>
-        </w:rPr>
-        <w:t xml:space="preserve"> ULV. Por su parte la dosificación varía de acuerdo a la superficie en la que se va </w:t>
+        <w:t xml:space="preserve">Existen diferentes procedimientos dependiendo de la forma de aplicación del desinfectante, encontrando para el caso de los agentes químicos aplicación por inmersión, pulverización, nebulización, termonebulización, ultra low volume ULV. Por su parte la dosificación varía de acuerdo a la superficie en la que se va </w:t>
       </w:r>
       <w:r>
         <w:rPr>
@@ -4933,19 +4797,11 @@
         </w:rPr>
         <w:t xml:space="preserve"> </w:t>
       </w:r>
-      <w:proofErr w:type="spellStart"/>
-      <w:r>
-        <w:rPr>
-          <w:lang w:val="es-419" w:eastAsia="es-CO"/>
-        </w:rPr>
-        <w:t>μm</w:t>
-      </w:r>
-      <w:proofErr w:type="spellEnd"/>
-      <w:r>
-        <w:rPr>
-          <w:lang w:val="es-419" w:eastAsia="es-CO"/>
-        </w:rPr>
-        <w:t>.</w:t>
+      <w:r>
+        <w:rPr>
+          <w:lang w:val="es-419" w:eastAsia="es-CO"/>
+        </w:rPr>
+        <w:t>μm.</w:t>
       </w:r>
     </w:p>
     <w:p>
@@ -4982,21 +4838,7 @@
         <w:rPr>
           <w:lang w:val="es-419" w:eastAsia="es-CO"/>
         </w:rPr>
-        <w:t xml:space="preserve">e realiza con nebulizadores que gradúan el tamaño de gota desde 50 a 200 </w:t>
-      </w:r>
-      <w:proofErr w:type="spellStart"/>
-      <w:r>
-        <w:rPr>
-          <w:lang w:val="es-419" w:eastAsia="es-CO"/>
-        </w:rPr>
-        <w:t>μm</w:t>
-      </w:r>
-      <w:proofErr w:type="spellEnd"/>
-      <w:r>
-        <w:rPr>
-          <w:lang w:val="es-419" w:eastAsia="es-CO"/>
-        </w:rPr>
-        <w:t>. El desinfectante actúa en la fase líquida humedeciendo las superficies y en pequeña proporción también en fase gaseosa.</w:t>
+        <w:t>e realiza con nebulizadores que gradúan el tamaño de gota desde 50 a 200 μm. El desinfectante actúa en la fase líquida humedeciendo las superficies y en pequeña proporción también en fase gaseosa.</w:t>
       </w:r>
     </w:p>
     <w:p>
@@ -5120,21 +4962,7 @@
         <w:rPr>
           <w:lang w:val="es-419" w:eastAsia="es-CO"/>
         </w:rPr>
-        <w:t xml:space="preserve">requiere producir unas gotitas muy finas, el diámetro no es superior a 10 </w:t>
-      </w:r>
-      <w:proofErr w:type="spellStart"/>
-      <w:r>
-        <w:rPr>
-          <w:lang w:val="es-419" w:eastAsia="es-CO"/>
-        </w:rPr>
-        <w:t>μm</w:t>
-      </w:r>
-      <w:proofErr w:type="spellEnd"/>
-      <w:r>
-        <w:rPr>
-          <w:lang w:val="es-419" w:eastAsia="es-CO"/>
-        </w:rPr>
-        <w:t>, lo que hace necesario emplear aparatos especiales. Estas gotas ejercen su acción como fase gaseosa</w:t>
+        <w:t>requiere producir unas gotitas muy finas, el diámetro no es superior a 10 μm, lo que hace necesario emplear aparatos especiales. Estas gotas ejercen su acción como fase gaseosa</w:t>
       </w:r>
       <w:r>
         <w:rPr>
@@ -5285,25 +5113,7 @@
           <w:color w:val="000000"/>
           <w:szCs w:val="28"/>
         </w:rPr>
-        <w:t>Va= Volumen de agua de la solución (</w:t>
-      </w:r>
-      <w:proofErr w:type="spellStart"/>
-      <w:r>
-        <w:rPr>
-          <w:rFonts w:cstheme="minorHAnsi"/>
-          <w:color w:val="000000"/>
-          <w:szCs w:val="28"/>
-        </w:rPr>
-        <w:t>lt</w:t>
-      </w:r>
-      <w:proofErr w:type="spellEnd"/>
-      <w:r>
-        <w:rPr>
-          <w:rFonts w:cstheme="minorHAnsi"/>
-          <w:color w:val="000000"/>
-          <w:szCs w:val="28"/>
-        </w:rPr>
-        <w:t xml:space="preserve"> o m</w:t>
+        <w:t>Va= Volumen de agua de la solución (lt o m</w:t>
       </w:r>
       <w:r>
         <w:rPr>
@@ -5435,15 +5245,7 @@
               </w:rPr>
             </w:pPr>
             <w:r>
-              <w:t xml:space="preserve">Concentración en </w:t>
-            </w:r>
-            <w:proofErr w:type="spellStart"/>
-            <w:r>
-              <w:t>p.p.m</w:t>
-            </w:r>
-            <w:proofErr w:type="spellEnd"/>
-            <w:r>
-              <w:t>. de solución de cloro activo en solución</w:t>
+              <w:t>Concentración en p.p.m. de solución de cloro activo en solución</w:t>
             </w:r>
           </w:p>
         </w:tc>
@@ -5750,13 +5552,8 @@
               </w:rPr>
             </w:pPr>
             <w:r>
-              <w:t xml:space="preserve">Dosis en </w:t>
-            </w:r>
-            <w:proofErr w:type="spellStart"/>
-            <w:r>
-              <w:t>p.p.m</w:t>
-            </w:r>
-            <w:proofErr w:type="spellEnd"/>
+              <w:t>Dosis en p.p.m</w:t>
+            </w:r>
           </w:p>
         </w:tc>
         <w:tc>
@@ -7110,15 +6907,7 @@
               <w:ind w:left="22"/>
             </w:pPr>
             <w:r>
-              <w:t xml:space="preserve">Bolas, toneles, bidones, cajas, contenedores </w:t>
-            </w:r>
-            <w:proofErr w:type="spellStart"/>
-            <w:r>
-              <w:t>semirígidos</w:t>
-            </w:r>
-            <w:proofErr w:type="spellEnd"/>
-            <w:r>
-              <w:t xml:space="preserve"> y rígidos.</w:t>
+              <w:t>Bolas, toneles, bidones, cajas, contenedores semirígidos y rígidos.</w:t>
             </w:r>
           </w:p>
         </w:tc>
@@ -8467,15 +8256,7 @@
         <w:t>l</w:t>
       </w:r>
       <w:r>
-        <w:t>egislación y normativa vigente en cuanto al uso de materiales de empaque en los países de destino. El policloruro de vinilo (</w:t>
-      </w:r>
-      <w:proofErr w:type="spellStart"/>
-      <w:r>
-        <w:t>pvc</w:t>
-      </w:r>
-      <w:proofErr w:type="spellEnd"/>
-      <w:r>
-        <w:t>) no es permitido en algunos países como Alemania.</w:t>
+        <w:t>egislación y normativa vigente en cuanto al uso de materiales de empaque en los países de destino. El policloruro de vinilo (pvc) no es permitido en algunos países como Alemania.</w:t>
       </w:r>
     </w:p>
     <w:p>
@@ -8837,7 +8618,10 @@
         <w:t>Empaque:</w:t>
       </w:r>
       <w:r>
-        <w:t xml:space="preserve"> recipiente o envoltura que contenga algún producto de consumo para su entrega o exhibición a los consumidores-</w:t>
+        <w:t xml:space="preserve"> recipiente o envoltura que contenga algún producto de consumo para su entrega o exhibición a los consumidores</w:t>
+      </w:r>
+      <w:r>
+        <w:t>.</w:t>
       </w:r>
     </w:p>
     <w:p>
@@ -9144,13 +8928,8 @@
             <w:pPr>
               <w:pStyle w:val="TextoTablas"/>
             </w:pPr>
-            <w:proofErr w:type="spellStart"/>
-            <w:r>
-              <w:t>Nayla</w:t>
-            </w:r>
-            <w:proofErr w:type="spellEnd"/>
-            <w:r>
-              <w:t xml:space="preserve"> Redondo Noches. (2022, 17 de enero). Cultura en higiene alimentaria. Calidad e inocuidad. Limpieza y desinfección. [Video].</w:t>
+            <w:r>
+              <w:t>Nayla Redondo Noches. (2022, 17 de enero). Cultura en higiene alimentaria. Calidad e inocuidad. Limpieza y desinfección. [Video].</w:t>
             </w:r>
           </w:p>
         </w:tc>
@@ -9560,15 +9339,7 @@
     </w:p>
     <w:p>
       <w:r>
-        <w:t xml:space="preserve">Ponce </w:t>
-      </w:r>
-      <w:proofErr w:type="spellStart"/>
-      <w:r>
-        <w:t>D’León</w:t>
-      </w:r>
-      <w:proofErr w:type="spellEnd"/>
-      <w:r>
-        <w:t>, L. F., &amp; Rodríguez Hernández, A. (1992). Buenas prácticas de manufactura vigentes y su relación con la garantía de calidad. Revista Colombiana de Ciencias Químico-Farmacéuticas, 20(1), 63-68</w:t>
+        <w:t>Ponce D’León, L. F., &amp; Rodríguez Hernández, A. (1992). Buenas prácticas de manufactura vigentes y su relación con la garantía de calidad. Revista Colombiana de Ciencias Químico-Farmacéuticas, 20(1), 63-68</w:t>
       </w:r>
       <w:r>
         <w:t xml:space="preserve"> </w:t>
@@ -9594,33 +9365,11 @@
       <w:r>
         <w:t xml:space="preserve">Salguero R, S. I., &amp; Gutiérrez, A (2009). Sistemas de empaque, envase, embalaje y etiquetas. </w:t>
       </w:r>
-      <w:proofErr w:type="spellStart"/>
       <w:r>
         <w:rPr>
           <w:lang w:val="en-US"/>
         </w:rPr>
-        <w:t>Cámara</w:t>
-      </w:r>
-      <w:proofErr w:type="spellEnd"/>
-      <w:r>
-        <w:rPr>
-          <w:lang w:val="en-US"/>
-        </w:rPr>
-        <w:t xml:space="preserve"> de </w:t>
-      </w:r>
-      <w:proofErr w:type="spellStart"/>
-      <w:r>
-        <w:rPr>
-          <w:lang w:val="en-US"/>
-        </w:rPr>
-        <w:t>comercio</w:t>
-      </w:r>
-      <w:proofErr w:type="spellEnd"/>
-      <w:r>
-        <w:rPr>
-          <w:lang w:val="en-US"/>
-        </w:rPr>
-        <w:t xml:space="preserve"> de Bogotá, Bogotá, Colombia,</w:t>
+        <w:t>Cámara de comercio de Bogotá, Bogotá, Colombia,</w:t>
       </w:r>
     </w:p>
     <w:p>
@@ -9811,13 +9560,8 @@
             <w:pPr>
               <w:pStyle w:val="TextoTablas"/>
             </w:pPr>
-            <w:proofErr w:type="spellStart"/>
-            <w:r>
-              <w:t>Yisela</w:t>
-            </w:r>
-            <w:proofErr w:type="spellEnd"/>
-            <w:r>
-              <w:t xml:space="preserve"> Andrea Vidales Vásquez</w:t>
+            <w:r>
+              <w:t>Yisela Andrea Vidales Vásquez</w:t>
             </w:r>
           </w:p>
         </w:tc>
@@ -9858,15 +9602,7 @@
               <w:pStyle w:val="TextoTablas"/>
             </w:pPr>
             <w:r>
-              <w:t xml:space="preserve">Gloria Alexandra </w:t>
-            </w:r>
-            <w:proofErr w:type="spellStart"/>
-            <w:r>
-              <w:t>Orejarena</w:t>
-            </w:r>
-            <w:proofErr w:type="spellEnd"/>
-            <w:r>
-              <w:t xml:space="preserve"> Barrios</w:t>
+              <w:t>Gloria Alexandra Orejarena Barrios</w:t>
             </w:r>
           </w:p>
         </w:tc>
@@ -10178,13 +9914,8 @@
               <w:pStyle w:val="TextoTablas"/>
             </w:pPr>
             <w:r>
-              <w:t xml:space="preserve">Desarrollo </w:t>
-            </w:r>
-            <w:proofErr w:type="spellStart"/>
-            <w:r>
-              <w:t>Fullstack</w:t>
-            </w:r>
-            <w:proofErr w:type="spellEnd"/>
+              <w:t>Desarrollo Fullstack</w:t>
+            </w:r>
           </w:p>
         </w:tc>
         <w:tc>
@@ -10433,15 +10164,7 @@
               <w:pStyle w:val="TextoTablas"/>
             </w:pPr>
             <w:r>
-              <w:t xml:space="preserve">Luz </w:t>
-            </w:r>
-            <w:proofErr w:type="spellStart"/>
-            <w:r>
-              <w:t>Karime</w:t>
-            </w:r>
-            <w:proofErr w:type="spellEnd"/>
-            <w:r>
-              <w:t xml:space="preserve"> Amaya</w:t>
+              <w:t>Luz Karime Amaya</w:t>
             </w:r>
           </w:p>
         </w:tc>
@@ -14298,7 +14021,12 @@
 </file>
 
 <file path=customXml/item2.xml><?xml version="1.0" encoding="utf-8"?>
-<b:Sources xmlns:b="http://schemas.openxmlformats.org/officeDocument/2006/bibliography" xmlns="http://schemas.openxmlformats.org/officeDocument/2006/bibliography" SelectedStyle="\APASixthEditionOfficeOnline.xsl" StyleName="APA" Version="6"/>
+<?mso-contentType ?>
+<FormTemplates xmlns="http://schemas.microsoft.com/sharepoint/v3/contenttype/forms">
+  <Display>DocumentLibraryForm</Display>
+  <Edit>DocumentLibraryForm</Edit>
+  <New>DocumentLibraryForm</New>
+</FormTemplates>
 </file>
 
 <file path=customXml/item3.xml><?xml version="1.0" encoding="utf-8"?>
@@ -14313,12 +14041,7 @@
 </file>
 
 <file path=customXml/item4.xml><?xml version="1.0" encoding="utf-8"?>
-<?mso-contentType ?>
-<FormTemplates xmlns="http://schemas.microsoft.com/sharepoint/v3/contenttype/forms">
-  <Display>DocumentLibraryForm</Display>
-  <Edit>DocumentLibraryForm</Edit>
-  <New>DocumentLibraryForm</New>
-</FormTemplates>
+<b:Sources xmlns:b="http://schemas.openxmlformats.org/officeDocument/2006/bibliography" xmlns="http://schemas.openxmlformats.org/officeDocument/2006/bibliography" SelectedStyle="\APASixthEditionOfficeOnline.xsl" StyleName="APA" Version="6"/>
 </file>
 
 <file path=customXml/itemProps1.xml><?xml version="1.0" encoding="utf-8"?>
@@ -14341,9 +14064,9 @@
 </file>
 
 <file path=customXml/itemProps2.xml><?xml version="1.0" encoding="utf-8"?>
-<ds:datastoreItem xmlns:ds="http://schemas.openxmlformats.org/officeDocument/2006/customXml" ds:itemID="{D0CCA862-1A78-4604-A048-94B8D994FE7B}">
+<ds:datastoreItem xmlns:ds="http://schemas.openxmlformats.org/officeDocument/2006/customXml" ds:itemID="{F3BA9D35-2799-490B-93F1-554EF537309B}">
   <ds:schemaRefs>
-    <ds:schemaRef ds:uri="http://schemas.openxmlformats.org/officeDocument/2006/bibliography"/>
+    <ds:schemaRef ds:uri="http://schemas.microsoft.com/sharepoint/v3/contenttype/forms"/>
   </ds:schemaRefs>
 </ds:datastoreItem>
 </file>
@@ -14360,9 +14083,9 @@
 </file>
 
 <file path=customXml/itemProps4.xml><?xml version="1.0" encoding="utf-8"?>
-<ds:datastoreItem xmlns:ds="http://schemas.openxmlformats.org/officeDocument/2006/customXml" ds:itemID="{F3BA9D35-2799-490B-93F1-554EF537309B}">
+<ds:datastoreItem xmlns:ds="http://schemas.openxmlformats.org/officeDocument/2006/customXml" ds:itemID="{D0CCA862-1A78-4604-A048-94B8D994FE7B}">
   <ds:schemaRefs>
-    <ds:schemaRef ds:uri="http://schemas.microsoft.com/sharepoint/v3/contenttype/forms"/>
+    <ds:schemaRef ds:uri="http://schemas.openxmlformats.org/officeDocument/2006/bibliography"/>
   </ds:schemaRefs>
 </ds:datastoreItem>
 </file>
</xml_diff>